<commit_message>
add help page and test api Component
</commit_message>
<xml_diff>
--- a/Document/BingqiangZhou/document/学习资料.docx
+++ b/Document/BingqiangZhou/document/学习资料.docx
@@ -691,6 +691,9 @@
     <w:p/>
     <w:p/>
     <w:p>
+      <w:pPr>
+        <w:pStyle w:val="Heading2"/>
+      </w:pPr>
       <w:proofErr w:type="spellStart"/>
       <w:r>
         <w:rPr>
@@ -725,6 +728,22 @@
       </w:hyperlink>
     </w:p>
     <w:p>
+      <w:pPr>
+        <w:rPr>
+          <w:rStyle w:val="Hyperlink"/>
+        </w:rPr>
+      </w:pPr>
+      <w:r>
+        <w:rPr>
+          <w:rStyle w:val="Hyperlink"/>
+        </w:rPr>
+        <w:t>https://www.cnblogs.com/daxia/p/5385723.html</w:t>
+      </w:r>
+    </w:p>
+    <w:p>
+      <w:pPr>
+        <w:pStyle w:val="Heading2"/>
+      </w:pPr>
       <w:r>
         <w:rPr>
           <w:rFonts w:hint="eastAsia"/>
@@ -742,12 +761,88 @@
       </w:r>
     </w:p>
     <w:p>
+      <w:pPr>
+        <w:rPr>
+          <w:rStyle w:val="Hyperlink"/>
+        </w:rPr>
+      </w:pPr>
       <w:hyperlink r:id="rId19" w:history="1">
         <w:r>
           <w:rPr>
             <w:rStyle w:val="Hyperlink"/>
           </w:rPr>
           <w:t>https://blog.csdn.net/daimeisi123/article/details/46811961</w:t>
+        </w:r>
+      </w:hyperlink>
+    </w:p>
+    <w:p>
+      <w:hyperlink r:id="rId20" w:history="1">
+        <w:r>
+          <w:rPr>
+            <w:rStyle w:val="Hyperlink"/>
+          </w:rPr>
+          <w:t>https://www.cnblogs.com/landeanfen/p/5210356.html</w:t>
+        </w:r>
+      </w:hyperlink>
+    </w:p>
+    <w:p>
+      <w:pPr>
+        <w:pStyle w:val="Heading2"/>
+      </w:pPr>
+      <w:r>
+        <w:rPr>
+          <w:rFonts w:hint="eastAsia"/>
+        </w:rPr>
+        <w:t>Ctrl+F5</w:t>
+      </w:r>
+      <w:r>
+        <w:rPr>
+          <w:rFonts w:hint="eastAsia"/>
+        </w:rPr>
+        <w:t>运行</w:t>
+      </w:r>
+      <w:r>
+        <w:rPr>
+          <w:rFonts w:hint="eastAsia"/>
+        </w:rPr>
+        <w:t>https</w:t>
+      </w:r>
+    </w:p>
+    <w:p>
+      <w:pPr>
+        <w:rPr>
+          <w:rStyle w:val="Hyperlink"/>
+        </w:rPr>
+      </w:pPr>
+      <w:hyperlink r:id="rId21" w:history="1">
+        <w:r>
+          <w:rPr>
+            <w:rStyle w:val="Hyperlink"/>
+          </w:rPr>
+          <w:t>https://www.hanselman.com/blog/WorkingWithSSLAtDevelopmentTimeIsEasierWithIISExpress.aspx</w:t>
+        </w:r>
+      </w:hyperlink>
+    </w:p>
+    <w:p>
+      <w:pPr>
+        <w:pStyle w:val="Heading2"/>
+      </w:pPr>
+      <w:proofErr w:type="spellStart"/>
+      <w:r>
+        <w:rPr>
+          <w:rFonts w:hint="eastAsia"/>
+        </w:rPr>
+        <w:t>Linq</w:t>
+      </w:r>
+      <w:proofErr w:type="spellEnd"/>
+    </w:p>
+    <w:p>
+      <w:hyperlink r:id="rId22" w:history="1">
+        <w:r>
+          <w:rPr>
+            <w:rStyle w:val="Hyperlink"/>
+          </w:rPr>
+          <w:t>https://www.cnblogs.com/qianyaoyuan/archive/2013/04/13/3018516.html</w:t>
         </w:r>
       </w:hyperlink>
     </w:p>
@@ -755,6 +850,9 @@
       <w:bookmarkStart w:id="0" w:name="_GoBack"/>
       <w:bookmarkEnd w:id="0"/>
     </w:p>
+    <w:p/>
+    <w:p/>
+    <w:p/>
     <w:p/>
     <w:p/>
     <w:sectPr>
@@ -1187,6 +1285,28 @@
       <w:szCs w:val="26"/>
     </w:rPr>
   </w:style>
+  <w:style w:type="paragraph" w:styleId="Heading3">
+    <w:name w:val="heading 3"/>
+    <w:basedOn w:val="Normal"/>
+    <w:next w:val="Normal"/>
+    <w:link w:val="Heading3Char"/>
+    <w:uiPriority w:val="9"/>
+    <w:unhideWhenUsed/>
+    <w:qFormat/>
+    <w:rsid w:val="00365D9A"/>
+    <w:pPr>
+      <w:keepNext/>
+      <w:keepLines/>
+      <w:spacing w:before="40" w:after="0"/>
+      <w:outlineLvl w:val="2"/>
+    </w:pPr>
+    <w:rPr>
+      <w:rFonts w:asciiTheme="majorHAnsi" w:eastAsiaTheme="majorEastAsia" w:hAnsiTheme="majorHAnsi" w:cstheme="majorBidi"/>
+      <w:color w:val="1F3763" w:themeColor="accent1" w:themeShade="7F"/>
+      <w:sz w:val="24"/>
+      <w:szCs w:val="24"/>
+    </w:rPr>
+  </w:style>
   <w:style w:type="character" w:default="1" w:styleId="DefaultParagraphFont">
     <w:name w:val="Default Paragraph Font"/>
     <w:uiPriority w:val="1"/>
@@ -1270,6 +1390,19 @@
     <w:pPr>
       <w:spacing w:after="0" w:line="240" w:lineRule="auto"/>
     </w:pPr>
+  </w:style>
+  <w:style w:type="character" w:customStyle="1" w:styleId="Heading3Char">
+    <w:name w:val="Heading 3 Char"/>
+    <w:basedOn w:val="DefaultParagraphFont"/>
+    <w:link w:val="Heading3"/>
+    <w:uiPriority w:val="9"/>
+    <w:rsid w:val="00365D9A"/>
+    <w:rPr>
+      <w:rFonts w:asciiTheme="majorHAnsi" w:eastAsiaTheme="majorEastAsia" w:hAnsiTheme="majorHAnsi" w:cstheme="majorBidi"/>
+      <w:color w:val="1F3763" w:themeColor="accent1" w:themeShade="7F"/>
+      <w:sz w:val="24"/>
+      <w:szCs w:val="24"/>
+    </w:rPr>
   </w:style>
 </w:styles>
 </file>

</xml_diff>

<commit_message>
add file upload api
</commit_message>
<xml_diff>
--- a/Document/BingqiangZhou/document/学习资料.docx
+++ b/Document/BingqiangZhou/document/学习资料.docx
@@ -60,6 +60,36 @@
     </w:p>
     <w:p>
       <w:pPr>
+        <w:rPr>
+          <w:rStyle w:val="Hyperlink"/>
+        </w:rPr>
+      </w:pPr>
+      <w:hyperlink r:id="rId8" w:history="1">
+        <w:r>
+          <w:rPr>
+            <w:rStyle w:val="Hyperlink"/>
+          </w:rPr>
+          <w:t>https://stackoverflow.com/questions/39003967/webapi-error-reading-mime-multipart-body-part</w:t>
+        </w:r>
+      </w:hyperlink>
+    </w:p>
+    <w:p>
+      <w:pPr>
+        <w:rPr>
+          <w:rStyle w:val="Hyperlink"/>
+        </w:rPr>
+      </w:pPr>
+      <w:r>
+        <w:rPr>
+          <w:rStyle w:val="Hyperlink"/>
+        </w:rPr>
+        <w:t>https://docs.microsoft.com/en-us/dotnet/api/system.web.configuration.httpruntimesection.maxrequestlength?redirectedfrom=MSDN&amp;view=netframework-4.7.2#System_Web_Configuration_HttpRuntimeSection_MaxRequestLength</w:t>
+      </w:r>
+      <w:bookmarkStart w:id="0" w:name="_GoBack"/>
+      <w:bookmarkEnd w:id="0"/>
+    </w:p>
+    <w:p>
+      <w:pPr>
         <w:pStyle w:val="Heading2"/>
       </w:pPr>
       <w:r>
@@ -73,7 +103,7 @@
       </w:r>
     </w:p>
     <w:p>
-      <w:hyperlink r:id="rId8" w:history="1">
+      <w:hyperlink r:id="rId9" w:history="1">
         <w:r>
           <w:rPr>
             <w:rStyle w:val="Hyperlink"/>
@@ -88,7 +118,7 @@
           <w:rStyle w:val="Hyperlink"/>
         </w:rPr>
       </w:pPr>
-      <w:hyperlink r:id="rId9" w:history="1">
+      <w:hyperlink r:id="rId10" w:history="1">
         <w:r>
           <w:rPr>
             <w:rStyle w:val="Hyperlink"/>
@@ -109,7 +139,7 @@
       </w:r>
     </w:p>
     <w:p>
-      <w:hyperlink r:id="rId10" w:history="1">
+      <w:hyperlink r:id="rId11" w:history="1">
         <w:r>
           <w:rPr>
             <w:rStyle w:val="Hyperlink"/>
@@ -147,7 +177,7 @@
           <w:rStyle w:val="Hyperlink"/>
         </w:rPr>
       </w:pPr>
-      <w:hyperlink r:id="rId11" w:history="1">
+      <w:hyperlink r:id="rId12" w:history="1">
         <w:r>
           <w:rPr>
             <w:rStyle w:val="Hyperlink"/>
@@ -162,7 +192,7 @@
           <w:rStyle w:val="Hyperlink"/>
         </w:rPr>
       </w:pPr>
-      <w:hyperlink r:id="rId12" w:history="1">
+      <w:hyperlink r:id="rId13" w:history="1">
         <w:r>
           <w:rPr>
             <w:rStyle w:val="Hyperlink"/>
@@ -177,7 +207,7 @@
           <w:rStyle w:val="Hyperlink"/>
         </w:rPr>
       </w:pPr>
-      <w:hyperlink r:id="rId13" w:history="1">
+      <w:hyperlink r:id="rId14" w:history="1">
         <w:r>
           <w:rPr>
             <w:rStyle w:val="Hyperlink"/>
@@ -192,7 +222,7 @@
           <w:rStyle w:val="Hyperlink"/>
         </w:rPr>
       </w:pPr>
-      <w:hyperlink r:id="rId14" w:history="1">
+      <w:hyperlink r:id="rId15" w:history="1">
         <w:r>
           <w:rPr>
             <w:rStyle w:val="Hyperlink"/>
@@ -207,7 +237,7 @@
           <w:rStyle w:val="Hyperlink"/>
         </w:rPr>
       </w:pPr>
-      <w:hyperlink r:id="rId15" w:history="1">
+      <w:hyperlink r:id="rId16" w:history="1">
         <w:r>
           <w:rPr>
             <w:rStyle w:val="Hyperlink"/>
@@ -652,6 +682,7 @@
         <w:rPr>
           <w:rFonts w:hint="eastAsia"/>
         </w:rPr>
+        <w:lastRenderedPageBreak/>
         <w:t>App</w:t>
       </w:r>
       <w:r>
@@ -660,7 +691,7 @@
       <w:proofErr w:type="spellEnd"/>
     </w:p>
     <w:p>
-      <w:hyperlink r:id="rId16" w:history="1">
+      <w:hyperlink r:id="rId17" w:history="1">
         <w:r>
           <w:rPr>
             <w:rStyle w:val="Hyperlink"/>
@@ -679,7 +710,7 @@
           <w:u w:val="single"/>
         </w:rPr>
       </w:pPr>
-      <w:hyperlink r:id="rId17" w:history="1">
+      <w:hyperlink r:id="rId18" w:history="1">
         <w:r>
           <w:rPr>
             <w:rStyle w:val="Hyperlink"/>
@@ -718,7 +749,7 @@
           <w:rStyle w:val="Hyperlink"/>
         </w:rPr>
       </w:pPr>
-      <w:hyperlink r:id="rId18" w:history="1">
+      <w:hyperlink r:id="rId19" w:history="1">
         <w:r>
           <w:rPr>
             <w:rStyle w:val="Hyperlink"/>
@@ -766,7 +797,7 @@
           <w:rStyle w:val="Hyperlink"/>
         </w:rPr>
       </w:pPr>
-      <w:hyperlink r:id="rId19" w:history="1">
+      <w:hyperlink r:id="rId20" w:history="1">
         <w:r>
           <w:rPr>
             <w:rStyle w:val="Hyperlink"/>
@@ -776,7 +807,7 @@
       </w:hyperlink>
     </w:p>
     <w:p>
-      <w:hyperlink r:id="rId20" w:history="1">
+      <w:hyperlink r:id="rId21" w:history="1">
         <w:r>
           <w:rPr>
             <w:rStyle w:val="Hyperlink"/>
@@ -814,7 +845,7 @@
           <w:rStyle w:val="Hyperlink"/>
         </w:rPr>
       </w:pPr>
-      <w:hyperlink r:id="rId21" w:history="1">
+      <w:hyperlink r:id="rId22" w:history="1">
         <w:r>
           <w:rPr>
             <w:rStyle w:val="Hyperlink"/>
@@ -837,7 +868,7 @@
       <w:proofErr w:type="spellEnd"/>
     </w:p>
     <w:p>
-      <w:hyperlink r:id="rId22" w:history="1">
+      <w:hyperlink r:id="rId23" w:history="1">
         <w:r>
           <w:rPr>
             <w:rStyle w:val="Hyperlink"/>
@@ -846,10 +877,7 @@
         </w:r>
       </w:hyperlink>
     </w:p>
-    <w:p>
-      <w:bookmarkStart w:id="0" w:name="_GoBack"/>
-      <w:bookmarkEnd w:id="0"/>
-    </w:p>
+    <w:p/>
     <w:p/>
     <w:p/>
     <w:p/>

</xml_diff>